<commit_message>
Updating aims and objects
</commit_message>
<xml_diff>
--- a/Aims and objectives.docx
+++ b/Aims and objectives.docx
@@ -18,12 +18,12 @@
     </w:p>
     <w:p>
       <w:r>
-        <w:t>Objectives: Make a user-friendly GUI</w:t>
+        <w:t>Objectives:</w:t>
       </w:r>
     </w:p>
     <w:p>
       <w:r>
-        <w:t>Extract data from a csv file</w:t>
+        <w:t>Research similar projects</w:t>
       </w:r>
       <w:r>
         <w:t>.</w:t>
@@ -31,15 +31,67 @@
     </w:p>
     <w:p>
       <w:r>
-        <w:t>Make tables from data showing each individual patient.</w:t>
+        <w:t>Roles Assignment</w:t>
+      </w:r>
+      <w:r>
+        <w:t xml:space="preserve"> </w:t>
+      </w:r>
+      <w:r>
+        <w:t xml:space="preserve"> </w:t>
       </w:r>
     </w:p>
     <w:p>
       <w:r>
-        <w:t>Generate reports on individual patients.</w:t>
+        <w:t>Design</w:t>
+      </w:r>
+      <w:r>
+        <w:t xml:space="preserve"> </w:t>
+      </w:r>
+      <w:r>
+        <w:t>(Figure out technical requirements and evaluate the use cases)</w:t>
       </w:r>
     </w:p>
-    <w:p/>
+    <w:p>
+      <w:r>
+        <w:t xml:space="preserve">Test </w:t>
+      </w:r>
+      <w:r>
+        <w:t>planning.</w:t>
+      </w:r>
+    </w:p>
+    <w:p>
+      <w:pPr>
+        <w:tabs>
+          <w:tab w:val="center" w:pos="4513"/>
+        </w:tabs>
+      </w:pPr>
+      <w:r>
+        <w:t>Implementation</w:t>
+      </w:r>
+      <w:r>
+        <w:t xml:space="preserve"> and Testing</w:t>
+      </w:r>
+    </w:p>
+    <w:p>
+      <w:pPr>
+        <w:tabs>
+          <w:tab w:val="center" w:pos="4513"/>
+        </w:tabs>
+      </w:pPr>
+      <w:r>
+        <w:t>Write the report.</w:t>
+      </w:r>
+    </w:p>
+    <w:p>
+      <w:pPr>
+        <w:tabs>
+          <w:tab w:val="center" w:pos="4513"/>
+        </w:tabs>
+      </w:pPr>
+      <w:r>
+        <w:tab/>
+      </w:r>
+    </w:p>
     <w:sectPr>
       <w:pgSz w:w="11906" w:h="16838"/>
       <w:pgMar w:top="1440" w:right="1440" w:bottom="1440" w:left="1440" w:header="708" w:footer="708" w:gutter="0"/>

</xml_diff>